<commit_message>
updated to run with secrets
</commit_message>
<xml_diff>
--- a/mongo_shell.docx
+++ b/mongo_shell.docx
@@ -4,16 +4,7 @@
   <w:body>
     <w:p>
       <w:r>
-        <w:t>// 1️</w:t>
-      </w:r>
-      <w:r>
-        <w:rPr>
-          <w:rFonts w:ascii="Segoe UI Symbol" w:hAnsi="Segoe UI Symbol" w:cs="Segoe UI Symbol"/>
-        </w:rPr>
-        <w:t>⃣</w:t>
-      </w:r>
-      <w:r>
-        <w:t xml:space="preserve"> Switch to the database</w:t>
+        <w:t># 1. Switch to the 'pharmasync' database</w:t>
       </w:r>
     </w:p>
     <w:p>
@@ -24,337 +15,586 @@
     <w:p/>
     <w:p>
       <w:r>
-        <w:t>// 2️</w:t>
-      </w:r>
-      <w:r>
-        <w:rPr>
-          <w:rFonts w:ascii="Segoe UI Symbol" w:hAnsi="Segoe UI Symbol" w:cs="Segoe UI Symbol"/>
-        </w:rPr>
-        <w:t>⃣</w:t>
-      </w:r>
-      <w:r>
-        <w:t xml:space="preserve"> Clear existing data</w:t>
-      </w:r>
-    </w:p>
-    <w:p>
-      <w:r>
-        <w:t>db.pharmacies.deleteMany({})</w:t>
-      </w:r>
-    </w:p>
-    <w:p>
-      <w:r>
-        <w:t>db.customers.deleteMany({})</w:t>
+        <w:t># 2. Clear existing data from the 'pharmacies' and 'customers' collections</w:t>
+      </w:r>
+    </w:p>
+    <w:p>
+      <w:proofErr w:type="gramStart"/>
+      <w:r>
+        <w:t>db.pharmacies</w:t>
+      </w:r>
+      <w:proofErr w:type="gramEnd"/>
+      <w:r>
+        <w:t>.</w:t>
+      </w:r>
+      <w:proofErr w:type="gramStart"/>
+      <w:r>
+        <w:t>deleteMany(</w:t>
+      </w:r>
+      <w:proofErr w:type="gramEnd"/>
+      <w:r>
+        <w:t>{})</w:t>
+      </w:r>
+    </w:p>
+    <w:p>
+      <w:proofErr w:type="gramStart"/>
+      <w:r>
+        <w:t>db.customers</w:t>
+      </w:r>
+      <w:proofErr w:type="gramEnd"/>
+      <w:r>
+        <w:t>.</w:t>
+      </w:r>
+      <w:proofErr w:type="gramStart"/>
+      <w:r>
+        <w:t>deleteMany(</w:t>
+      </w:r>
+      <w:proofErr w:type="gramEnd"/>
+      <w:r>
+        <w:t>{})</w:t>
       </w:r>
     </w:p>
     <w:p/>
     <w:p>
       <w:r>
-        <w:t>// 3️</w:t>
-      </w:r>
-      <w:r>
-        <w:rPr>
-          <w:rFonts w:ascii="Segoe UI Symbol" w:hAnsi="Segoe UI Symbol" w:cs="Segoe UI Symbol"/>
-        </w:rPr>
-        <w:t>⃣</w:t>
-      </w:r>
-      <w:r>
-        <w:t xml:space="preserve"> Define medicine list</w:t>
-      </w:r>
-    </w:p>
-    <w:p>
-      <w:r>
-        <w:t>var medicines = [</w:t>
-      </w:r>
-    </w:p>
-    <w:p>
-      <w:r>
-        <w:t xml:space="preserve">  "Paracetamol","Amoxicillin","Ibuprofen","Cough Syrup","Cetirizine",</w:t>
-      </w:r>
-    </w:p>
-    <w:p>
-      <w:r>
-        <w:t xml:space="preserve">  "Azithromycin","Metformin","Atorvastatin","Losartan","Omeprazole",</w:t>
-      </w:r>
-    </w:p>
-    <w:p>
-      <w:r>
-        <w:t xml:space="preserve">  "Pantoprazole","Levothyroxine","Amlodipine","Simvastatin","Ciprofloxacin",</w:t>
-      </w:r>
-    </w:p>
-    <w:p>
-      <w:r>
-        <w:t xml:space="preserve">  "Diclofenac","Clopidogrel","Ranitidine","Salbutamol","Insulin",</w:t>
-      </w:r>
-    </w:p>
-    <w:p>
-      <w:r>
-        <w:t xml:space="preserve">  "Dolo 650","B Complex","Multivitamin","Zincovit","Calcium Tablet"</w:t>
-      </w:r>
-    </w:p>
-    <w:p>
-      <w:r>
-        <w:t>]</w:t>
+        <w:t># 3. Insert pharmacy data directly (with stock for each medicine)</w:t>
+      </w:r>
+    </w:p>
+    <w:p>
+      <w:proofErr w:type="gramStart"/>
+      <w:r>
+        <w:t>db.pharmacies</w:t>
+      </w:r>
+      <w:proofErr w:type="gramEnd"/>
+      <w:r>
+        <w:t>.</w:t>
+      </w:r>
+      <w:proofErr w:type="gramStart"/>
+      <w:r>
+        <w:t>insertMany(</w:t>
+      </w:r>
+      <w:proofErr w:type="gramEnd"/>
+      <w:r>
+        <w:t>[</w:t>
+      </w:r>
+    </w:p>
+    <w:p>
+      <w:r>
+        <w:t xml:space="preserve">  </w:t>
+      </w:r>
+      <w:proofErr w:type="gramStart"/>
+      <w:r>
+        <w:t>{ name</w:t>
+      </w:r>
+      <w:proofErr w:type="gramEnd"/>
+      <w:r>
+        <w:t>: "GreenCare Pharmacy", address: "123 Main Street, India", inventory: [</w:t>
+      </w:r>
+    </w:p>
+    <w:p>
+      <w:r>
+        <w:t xml:space="preserve">    </w:t>
+      </w:r>
+      <w:proofErr w:type="gramStart"/>
+      <w:r>
+        <w:t>{ medicine</w:t>
+      </w:r>
+      <w:proofErr w:type="gramEnd"/>
+      <w:r>
+        <w:t xml:space="preserve">: "Paracetamol", stock: </w:t>
+      </w:r>
+      <w:proofErr w:type="gramStart"/>
+      <w:r>
+        <w:t>45 }</w:t>
+      </w:r>
+      <w:proofErr w:type="gramEnd"/>
+      <w:r>
+        <w:t>,</w:t>
+      </w:r>
+    </w:p>
+    <w:p>
+      <w:r>
+        <w:t xml:space="preserve">    </w:t>
+      </w:r>
+      <w:proofErr w:type="gramStart"/>
+      <w:r>
+        <w:t>{ medicine</w:t>
+      </w:r>
+      <w:proofErr w:type="gramEnd"/>
+      <w:r>
+        <w:t xml:space="preserve">: "Amoxicillin", stock: </w:t>
+      </w:r>
+      <w:proofErr w:type="gramStart"/>
+      <w:r>
+        <w:t>30 }</w:t>
+      </w:r>
+      <w:proofErr w:type="gramEnd"/>
+      <w:r>
+        <w:t>,</w:t>
+      </w:r>
+    </w:p>
+    <w:p>
+      <w:r>
+        <w:t xml:space="preserve">    </w:t>
+      </w:r>
+      <w:proofErr w:type="gramStart"/>
+      <w:r>
+        <w:t>{ medicine</w:t>
+      </w:r>
+      <w:proofErr w:type="gramEnd"/>
+      <w:r>
+        <w:t xml:space="preserve">: "Ibuprofen", stock: </w:t>
+      </w:r>
+      <w:proofErr w:type="gramStart"/>
+      <w:r>
+        <w:t>60 }</w:t>
+      </w:r>
+      <w:proofErr w:type="gramEnd"/>
+    </w:p>
+    <w:p>
+      <w:r>
+        <w:t xml:space="preserve">  ]},</w:t>
+      </w:r>
+    </w:p>
+    <w:p>
+      <w:r>
+        <w:t xml:space="preserve">  </w:t>
+      </w:r>
+      <w:proofErr w:type="gramStart"/>
+      <w:r>
+        <w:t>{ name</w:t>
+      </w:r>
+      <w:proofErr w:type="gramEnd"/>
+      <w:r>
+        <w:t>: "HealthPlus Store", address: "456 High Street, India", inventory: [</w:t>
+      </w:r>
+    </w:p>
+    <w:p>
+      <w:r>
+        <w:t xml:space="preserve">    </w:t>
+      </w:r>
+      <w:proofErr w:type="gramStart"/>
+      <w:r>
+        <w:t>{ medicine</w:t>
+      </w:r>
+      <w:proofErr w:type="gramEnd"/>
+      <w:r>
+        <w:t xml:space="preserve">: "Azithromycin", stock: </w:t>
+      </w:r>
+      <w:proofErr w:type="gramStart"/>
+      <w:r>
+        <w:t>20 }</w:t>
+      </w:r>
+      <w:proofErr w:type="gramEnd"/>
+      <w:r>
+        <w:t>,</w:t>
+      </w:r>
+    </w:p>
+    <w:p>
+      <w:r>
+        <w:t xml:space="preserve">    </w:t>
+      </w:r>
+      <w:proofErr w:type="gramStart"/>
+      <w:r>
+        <w:t>{ medicine</w:t>
+      </w:r>
+      <w:proofErr w:type="gramEnd"/>
+      <w:r>
+        <w:t xml:space="preserve">: "Metformin", stock: </w:t>
+      </w:r>
+      <w:proofErr w:type="gramStart"/>
+      <w:r>
+        <w:t>80 }</w:t>
+      </w:r>
+      <w:proofErr w:type="gramEnd"/>
+      <w:r>
+        <w:t>,</w:t>
+      </w:r>
+    </w:p>
+    <w:p>
+      <w:r>
+        <w:t xml:space="preserve">    </w:t>
+      </w:r>
+      <w:proofErr w:type="gramStart"/>
+      <w:r>
+        <w:t>{ medicine</w:t>
+      </w:r>
+      <w:proofErr w:type="gramEnd"/>
+      <w:r>
+        <w:t xml:space="preserve">: "Atorvastatin", stock: </w:t>
+      </w:r>
+      <w:proofErr w:type="gramStart"/>
+      <w:r>
+        <w:t>50 }</w:t>
+      </w:r>
+      <w:proofErr w:type="gramEnd"/>
+    </w:p>
+    <w:p>
+      <w:r>
+        <w:t xml:space="preserve">  ]},</w:t>
+      </w:r>
+    </w:p>
+    <w:p>
+      <w:r>
+        <w:t xml:space="preserve">  </w:t>
+      </w:r>
+      <w:proofErr w:type="gramStart"/>
+      <w:r>
+        <w:t>{ name</w:t>
+      </w:r>
+      <w:proofErr w:type="gramEnd"/>
+      <w:r>
+        <w:t>: "CityMeds", address: "789 Park Lane, India", inventory: [</w:t>
+      </w:r>
+    </w:p>
+    <w:p>
+      <w:r>
+        <w:t xml:space="preserve">    </w:t>
+      </w:r>
+      <w:proofErr w:type="gramStart"/>
+      <w:r>
+        <w:t>{ medicine</w:t>
+      </w:r>
+      <w:proofErr w:type="gramEnd"/>
+      <w:r>
+        <w:t xml:space="preserve">: "Cough Syrup", stock: </w:t>
+      </w:r>
+      <w:proofErr w:type="gramStart"/>
+      <w:r>
+        <w:t>100 }</w:t>
+      </w:r>
+      <w:proofErr w:type="gramEnd"/>
+      <w:r>
+        <w:t>,</w:t>
+      </w:r>
+    </w:p>
+    <w:p>
+      <w:r>
+        <w:t xml:space="preserve">    </w:t>
+      </w:r>
+      <w:proofErr w:type="gramStart"/>
+      <w:r>
+        <w:t>{ medicine</w:t>
+      </w:r>
+      <w:proofErr w:type="gramEnd"/>
+      <w:r>
+        <w:t xml:space="preserve">: "Cetirizine", stock: </w:t>
+      </w:r>
+      <w:proofErr w:type="gramStart"/>
+      <w:r>
+        <w:t>25 }</w:t>
+      </w:r>
+      <w:proofErr w:type="gramEnd"/>
+      <w:r>
+        <w:t>,</w:t>
+      </w:r>
+    </w:p>
+    <w:p>
+      <w:r>
+        <w:t xml:space="preserve">    </w:t>
+      </w:r>
+      <w:proofErr w:type="gramStart"/>
+      <w:r>
+        <w:t>{ medicine</w:t>
+      </w:r>
+      <w:proofErr w:type="gramEnd"/>
+      <w:r>
+        <w:t xml:space="preserve">: "Omeprazole", stock: </w:t>
+      </w:r>
+      <w:proofErr w:type="gramStart"/>
+      <w:r>
+        <w:t>15 }</w:t>
+      </w:r>
+      <w:proofErr w:type="gramEnd"/>
+    </w:p>
+    <w:p>
+      <w:r>
+        <w:t xml:space="preserve">  ]}</w:t>
+      </w:r>
+    </w:p>
+    <w:p>
+      <w:r>
+        <w:t>])</w:t>
       </w:r>
     </w:p>
     <w:p/>
     <w:p>
       <w:r>
-        <w:t>// 4️</w:t>
-      </w:r>
-      <w:r>
-        <w:rPr>
-          <w:rFonts w:ascii="Segoe UI Symbol" w:hAnsi="Segoe UI Symbol" w:cs="Segoe UI Symbol"/>
-        </w:rPr>
-        <w:t>⃣</w:t>
-      </w:r>
-      <w:r>
-        <w:t xml:space="preserve"> Define pharmacy list</w:t>
-      </w:r>
-    </w:p>
-    <w:p>
-      <w:r>
-        <w:t>var pharmacies = [</w:t>
-      </w:r>
-    </w:p>
-    <w:p>
-      <w:r>
-        <w:t xml:space="preserve">  "GreenCare Pharmacy","HealthPlus Store","CityMeds","Lifeline Pharmacy",</w:t>
-      </w:r>
-    </w:p>
-    <w:p>
-      <w:r>
-        <w:t xml:space="preserve">  "CareWell Drugs","Wellness Hub","Apollo Health","MediZone","QuickMeds","UrbanCare"</w:t>
-      </w:r>
-    </w:p>
-    <w:p>
-      <w:r>
-        <w:t>]</w:t>
+        <w:t># 4. Insert sample customers directly</w:t>
+      </w:r>
+    </w:p>
+    <w:p>
+      <w:proofErr w:type="gramStart"/>
+      <w:r>
+        <w:t>db.customers</w:t>
+      </w:r>
+      <w:proofErr w:type="gramEnd"/>
+      <w:r>
+        <w:t>.</w:t>
+      </w:r>
+      <w:proofErr w:type="gramStart"/>
+      <w:r>
+        <w:t>insertMany(</w:t>
+      </w:r>
+      <w:proofErr w:type="gramEnd"/>
+      <w:r>
+        <w:t>[</w:t>
+      </w:r>
+    </w:p>
+    <w:p>
+      <w:r>
+        <w:lastRenderedPageBreak/>
+        <w:t xml:space="preserve">  {</w:t>
+      </w:r>
+    </w:p>
+    <w:p>
+      <w:r>
+        <w:t xml:space="preserve">    name: "Alice Sharma",</w:t>
+      </w:r>
+    </w:p>
+    <w:p>
+      <w:r>
+        <w:t xml:space="preserve">    age: 30,</w:t>
+      </w:r>
+    </w:p>
+    <w:p>
+      <w:r>
+        <w:t xml:space="preserve">    subscriptions: [</w:t>
+      </w:r>
+    </w:p>
+    <w:p>
+      <w:r>
+        <w:t xml:space="preserve">      </w:t>
+      </w:r>
+      <w:proofErr w:type="gramStart"/>
+      <w:r>
+        <w:t>{ medicine</w:t>
+      </w:r>
+      <w:proofErr w:type="gramEnd"/>
+      <w:r>
+        <w:t>: "Paracetamol", pharmacy: "GreenCare Pharmacy", days_remaining: 10, period: "30 days</w:t>
+      </w:r>
+      <w:proofErr w:type="gramStart"/>
+      <w:r>
+        <w:t>" }</w:t>
+      </w:r>
+      <w:proofErr w:type="gramEnd"/>
+    </w:p>
+    <w:p>
+      <w:r>
+        <w:t xml:space="preserve">    ]</w:t>
+      </w:r>
+    </w:p>
+    <w:p>
+      <w:r>
+        <w:t xml:space="preserve">  },</w:t>
+      </w:r>
+    </w:p>
+    <w:p>
+      <w:r>
+        <w:t xml:space="preserve">  {</w:t>
+      </w:r>
+    </w:p>
+    <w:p>
+      <w:r>
+        <w:t xml:space="preserve">    name: "Rohan Das",</w:t>
+      </w:r>
+    </w:p>
+    <w:p>
+      <w:r>
+        <w:t xml:space="preserve">    age: 45,</w:t>
+      </w:r>
+    </w:p>
+    <w:p>
+      <w:r>
+        <w:t xml:space="preserve">    subscriptions: [</w:t>
+      </w:r>
+    </w:p>
+    <w:p>
+      <w:r>
+        <w:t xml:space="preserve">      </w:t>
+      </w:r>
+      <w:proofErr w:type="gramStart"/>
+      <w:r>
+        <w:t>{ medicine</w:t>
+      </w:r>
+      <w:proofErr w:type="gramEnd"/>
+      <w:r>
+        <w:t>: "Metformin", pharmacy: "HealthPlus Store", days_remaining: 15, period: "45 days</w:t>
+      </w:r>
+      <w:proofErr w:type="gramStart"/>
+      <w:r>
+        <w:t>" }</w:t>
+      </w:r>
+      <w:proofErr w:type="gramEnd"/>
+    </w:p>
+    <w:p>
+      <w:r>
+        <w:t xml:space="preserve">    ]</w:t>
+      </w:r>
+    </w:p>
+    <w:p>
+      <w:r>
+        <w:t xml:space="preserve">  }</w:t>
+      </w:r>
+    </w:p>
+    <w:p>
+      <w:r>
+        <w:t>])</w:t>
       </w:r>
     </w:p>
     <w:p/>
     <w:p>
       <w:r>
-        <w:t>// 5️</w:t>
-      </w:r>
-      <w:r>
-        <w:rPr>
-          <w:rFonts w:ascii="Segoe UI Symbol" w:hAnsi="Segoe UI Symbol" w:cs="Segoe UI Symbol"/>
-        </w:rPr>
-        <w:t>⃣</w:t>
-      </w:r>
-      <w:r>
-        <w:t xml:space="preserve"> Function for random stock</w:t>
-      </w:r>
-    </w:p>
-    <w:p>
-      <w:r>
-        <w:t>function randomStock() { return Math.floor(Math.random() * 100) }</w:t>
+        <w:t># 5. Create an index for faster search on the 'medicine' field in the 'inventory' array</w:t>
+      </w:r>
+    </w:p>
+    <w:p>
+      <w:proofErr w:type="gramStart"/>
+      <w:r>
+        <w:t>db.pharmacies</w:t>
+      </w:r>
+      <w:proofErr w:type="gramEnd"/>
+      <w:r>
+        <w:t>.</w:t>
+      </w:r>
+      <w:proofErr w:type="gramStart"/>
+      <w:r>
+        <w:t>createIndex({ "inventory.medicine</w:t>
+      </w:r>
+      <w:proofErr w:type="gramEnd"/>
+      <w:r>
+        <w:t xml:space="preserve">": </w:t>
+      </w:r>
+      <w:proofErr w:type="gramStart"/>
+      <w:r>
+        <w:t>1 }</w:t>
+      </w:r>
+      <w:proofErr w:type="gramEnd"/>
+      <w:r>
+        <w:t>)</w:t>
       </w:r>
     </w:p>
     <w:p/>
     <w:p>
       <w:r>
-        <w:t>// 6️</w:t>
-      </w:r>
-      <w:r>
-        <w:rPr>
-          <w:rFonts w:ascii="Segoe UI Symbol" w:hAnsi="Segoe UI Symbol" w:cs="Segoe UI Symbol"/>
-        </w:rPr>
-        <w:t>⃣</w:t>
-      </w:r>
-      <w:r>
-        <w:t xml:space="preserve"> Generate pharmacy documents</w:t>
-      </w:r>
-    </w:p>
-    <w:p>
-      <w:r>
-        <w:t>var pharmacyDocs = pharmacies.map(p =&gt; ({</w:t>
-      </w:r>
-    </w:p>
-    <w:p>
-      <w:r>
-        <w:lastRenderedPageBreak/>
-        <w:t xml:space="preserve">  name: p,</w:t>
-      </w:r>
-    </w:p>
-    <w:p>
-      <w:r>
-        <w:t xml:space="preserve">  address: Math.floor(Math.random() * 100) + " Main Street, India",</w:t>
-      </w:r>
-    </w:p>
-    <w:p>
-      <w:r>
-        <w:t xml:space="preserve">  inventory: medicines.map(m =&gt; ({ medicine: m, stock: randomStock() }))</w:t>
-      </w:r>
-    </w:p>
-    <w:p>
-      <w:r>
-        <w:t>}))</w:t>
-      </w:r>
-    </w:p>
-    <w:p/>
-    <w:p>
-      <w:r>
-        <w:t>// 7️</w:t>
-      </w:r>
-      <w:r>
-        <w:rPr>
-          <w:rFonts w:ascii="Segoe UI Symbol" w:hAnsi="Segoe UI Symbol" w:cs="Segoe UI Symbol"/>
-        </w:rPr>
-        <w:t>⃣</w:t>
-      </w:r>
-      <w:r>
-        <w:t xml:space="preserve"> Insert pharmacy data</w:t>
-      </w:r>
-    </w:p>
-    <w:p>
-      <w:r>
-        <w:t>db.pharmacies.insertMany(pharmacyDocs)</w:t>
-      </w:r>
-    </w:p>
-    <w:p/>
-    <w:p>
-      <w:r>
-        <w:t>// 8️</w:t>
-      </w:r>
-      <w:r>
-        <w:rPr>
-          <w:rFonts w:ascii="Segoe UI Symbol" w:hAnsi="Segoe UI Symbol" w:cs="Segoe UI Symbol"/>
-        </w:rPr>
-        <w:t>⃣</w:t>
-      </w:r>
-      <w:r>
-        <w:t xml:space="preserve"> Insert sample customers</w:t>
-      </w:r>
-    </w:p>
-    <w:p>
-      <w:r>
-        <w:t>db.customers.insertMany([</w:t>
-      </w:r>
-    </w:p>
-    <w:p>
-      <w:r>
-        <w:t xml:space="preserve">  {</w:t>
-      </w:r>
-    </w:p>
-    <w:p>
-      <w:r>
-        <w:t xml:space="preserve">    name: "Alice Sharma",</w:t>
-      </w:r>
-    </w:p>
-    <w:p>
-      <w:r>
-        <w:t xml:space="preserve">    age: 30,</w:t>
-      </w:r>
-    </w:p>
-    <w:p>
-      <w:r>
-        <w:t xml:space="preserve">    subscriptions: [</w:t>
-      </w:r>
-    </w:p>
-    <w:p>
-      <w:r>
-        <w:t xml:space="preserve">      { medicine: "Paracetamol", pharmacy: "GreenCare Pharmacy", days_remaining: 10, period: "30 days" }</w:t>
-      </w:r>
-    </w:p>
-    <w:p>
-      <w:r>
-        <w:t xml:space="preserve">    ]</w:t>
-      </w:r>
-    </w:p>
-    <w:p>
-      <w:r>
-        <w:t xml:space="preserve">  },</w:t>
-      </w:r>
-    </w:p>
-    <w:p>
-      <w:r>
-        <w:t xml:space="preserve">  {</w:t>
-      </w:r>
-    </w:p>
-    <w:p>
-      <w:r>
-        <w:t xml:space="preserve">    name: "Rohan Das",</w:t>
-      </w:r>
-    </w:p>
-    <w:p>
-      <w:r>
-        <w:t xml:space="preserve">    age: 45,</w:t>
-      </w:r>
-    </w:p>
-    <w:p>
-      <w:r>
-        <w:t xml:space="preserve">    subscriptions: [</w:t>
-      </w:r>
-    </w:p>
-    <w:p>
-      <w:r>
-        <w:t xml:space="preserve">      { medicine: "Metformin", pharmacy: "HealthPlus Store", days_remaining: 15, period: "45 days" }</w:t>
-      </w:r>
-    </w:p>
-    <w:p>
-      <w:r>
-        <w:t xml:space="preserve">    ]</w:t>
-      </w:r>
-    </w:p>
-    <w:p>
-      <w:r>
-        <w:t xml:space="preserve">  }</w:t>
-      </w:r>
-    </w:p>
-    <w:p>
-      <w:r>
-        <w:t>])</w:t>
-      </w:r>
-    </w:p>
-    <w:p/>
-    <w:p>
-      <w:r>
-        <w:lastRenderedPageBreak/>
-        <w:t>// 9️</w:t>
-      </w:r>
-      <w:r>
-        <w:rPr>
-          <w:rFonts w:ascii="Segoe UI Symbol" w:hAnsi="Segoe UI Symbol" w:cs="Segoe UI Symbol"/>
-        </w:rPr>
-        <w:t>⃣</w:t>
-      </w:r>
-      <w:r>
-        <w:t xml:space="preserve"> Create index for faster searches</w:t>
-      </w:r>
-    </w:p>
-    <w:p>
-      <w:r>
-        <w:t>db.pharmacies.createIndex({ "inventory.medicine": 1 })</w:t>
-      </w:r>
-    </w:p>
-    <w:p/>
-    <w:p>
-      <w:r>
-        <w:t xml:space="preserve">// </w:t>
-      </w:r>
-      <w:r>
-        <w:rPr>
-          <w:rFonts w:ascii="Segoe UI Emoji" w:hAnsi="Segoe UI Emoji" w:cs="Segoe UI Emoji"/>
-        </w:rPr>
-        <w:t>🔟</w:t>
-      </w:r>
-      <w:r>
-        <w:t xml:space="preserve"> Confirmation</w:t>
-      </w:r>
-    </w:p>
-    <w:p>
-      <w:r>
-        <w:t>print("</w:t>
-      </w:r>
-      <w:r>
-        <w:rPr>
-          <w:rFonts w:ascii="Segoe UI Emoji" w:hAnsi="Segoe UI Emoji" w:cs="Segoe UI Emoji"/>
-        </w:rPr>
-        <w:t>✅</w:t>
-      </w:r>
-      <w:r>
-        <w:t xml:space="preserve"> Pharmasync test data seeded successfully!")</w:t>
+        <w:t>Testing:</w:t>
+      </w:r>
+    </w:p>
+    <w:p>
+      <w:r>
+        <w:t xml:space="preserve">6. </w:t>
+      </w:r>
+      <w:proofErr w:type="gramStart"/>
+      <w:r>
+        <w:t>db.pharmacies</w:t>
+      </w:r>
+      <w:proofErr w:type="gramEnd"/>
+      <w:r>
+        <w:t>.</w:t>
+      </w:r>
+      <w:proofErr w:type="gramStart"/>
+      <w:r>
+        <w:t>countDocuments(</w:t>
+      </w:r>
+      <w:proofErr w:type="gramEnd"/>
+      <w:r>
+        <w:t>)</w:t>
+      </w:r>
+    </w:p>
+    <w:p>
+      <w:r>
+        <w:t xml:space="preserve">7. </w:t>
+      </w:r>
+      <w:proofErr w:type="gramStart"/>
+      <w:r>
+        <w:t>db.pharmacies</w:t>
+      </w:r>
+      <w:proofErr w:type="gramEnd"/>
+      <w:r>
+        <w:t>.find(</w:t>
+      </w:r>
+      <w:proofErr w:type="gramStart"/>
+      <w:r>
+        <w:t>).pretty</w:t>
+      </w:r>
+      <w:proofErr w:type="gramEnd"/>
+      <w:r>
+        <w:t>()</w:t>
+      </w:r>
+    </w:p>
+    <w:p>
+      <w:r>
+        <w:t xml:space="preserve">8. </w:t>
+      </w:r>
+      <w:proofErr w:type="gramStart"/>
+      <w:r>
+        <w:t>db.pharmacies</w:t>
+      </w:r>
+      <w:proofErr w:type="gramEnd"/>
+      <w:r>
+        <w:t>.find(</w:t>
+      </w:r>
+      <w:proofErr w:type="gramStart"/>
+      <w:r>
+        <w:t>).pretty</w:t>
+      </w:r>
+      <w:proofErr w:type="gramEnd"/>
+      <w:r>
+        <w:t>()</w:t>
+      </w:r>
+    </w:p>
+    <w:p>
+      <w:r>
+        <w:t xml:space="preserve">9. </w:t>
+      </w:r>
+      <w:proofErr w:type="gramStart"/>
+      <w:r>
+        <w:t>db.</w:t>
+      </w:r>
+      <w:r>
+        <w:t>customers</w:t>
+      </w:r>
+      <w:proofErr w:type="gramEnd"/>
+      <w:r>
+        <w:t>.find(</w:t>
+      </w:r>
+      <w:proofErr w:type="gramStart"/>
+      <w:r>
+        <w:t>).pretty</w:t>
+      </w:r>
+      <w:proofErr w:type="gramEnd"/>
+      <w:r>
+        <w:t>()</w:t>
+      </w:r>
+    </w:p>
+    <w:p>
+      <w:r>
+        <w:t xml:space="preserve">10. </w:t>
+      </w:r>
+      <w:proofErr w:type="gramStart"/>
+      <w:r>
+        <w:t>db.customers</w:t>
+      </w:r>
+      <w:proofErr w:type="gramEnd"/>
+      <w:r>
+        <w:t>.</w:t>
+      </w:r>
+      <w:proofErr w:type="gramStart"/>
+      <w:r>
+        <w:t>find({ name</w:t>
+      </w:r>
+      <w:proofErr w:type="gramEnd"/>
+      <w:r>
+        <w:t>: "Alice Sharma</w:t>
+      </w:r>
+      <w:proofErr w:type="gramStart"/>
+      <w:r>
+        <w:t>" }).pretty</w:t>
+      </w:r>
+      <w:proofErr w:type="gramEnd"/>
+      <w:r>
+        <w:t>()</w:t>
       </w:r>
     </w:p>
     <w:sectPr>

</xml_diff>